<commit_message>
Updating final project and moved code to https://github.com/cdiggins/svg-editor
</commit_message>
<xml_diff>
--- a/assignments/final-project.docx
+++ b/assignments/final-project.docx
@@ -1,6 +1,6 @@
 
 <file path=word/document.xml><?xml version="1.0" encoding="utf-8"?>
-<w:document xmlns:wpc="http://schemas.microsoft.com/office/word/2010/wordprocessingCanvas" xmlns:cx="http://schemas.microsoft.com/office/drawing/2014/chartex" xmlns:cx1="http://schemas.microsoft.com/office/drawing/2015/9/8/chartex" xmlns:cx2="http://schemas.microsoft.com/office/drawing/2015/10/21/chartex" xmlns:cx3="http://schemas.microsoft.com/office/drawing/2016/5/9/chartex" xmlns:cx4="http://schemas.microsoft.com/office/drawing/2016/5/10/chartex" xmlns:cx5="http://schemas.microsoft.com/office/drawing/2016/5/11/chartex" xmlns:cx6="http://schemas.microsoft.com/office/drawing/2016/5/12/chartex" xmlns:cx7="http://schemas.microsoft.com/office/drawing/2016/5/13/chartex" xmlns:cx8="http://schemas.microsoft.com/office/drawing/2016/5/14/chartex" xmlns:mc="http://schemas.openxmlformats.org/markup-compatibility/2006" xmlns:aink="http://schemas.microsoft.com/office/drawing/2016/ink" xmlns:am3d="http://schemas.microsoft.com/office/drawing/2017/model3d" xmlns:o="urn:schemas-microsoft-com:office:office" xmlns:oel="http://schemas.microsoft.com/office/2019/extlst" xmlns:r="http://schemas.openxmlformats.org/officeDocument/2006/relationships" xmlns:m="http://schemas.openxmlformats.org/officeDocument/2006/math" xmlns:v="urn:schemas-microsoft-com:vml" xmlns:wp14="http://schemas.microsoft.com/office/word/2010/wordprocessingDrawing" xmlns:wp="http://schemas.openxmlformats.org/drawingml/2006/wordprocessingDrawing" xmlns:w10="urn:schemas-microsoft-com:office:word" xmlns:w="http://schemas.openxmlformats.org/wordprocessingml/2006/main" xmlns:w14="http://schemas.microsoft.com/office/word/2010/wordml" xmlns:w15="http://schemas.microsoft.com/office/word/2012/wordml" xmlns:w16cex="http://schemas.microsoft.com/office/word/2018/wordml/cex" xmlns:w16cid="http://schemas.microsoft.com/office/word/2016/wordml/cid" xmlns:w16="http://schemas.microsoft.com/office/word/2018/wordml" xmlns:w16sdtdh="http://schemas.microsoft.com/office/word/2020/wordml/sdtdatahash" xmlns:w16se="http://schemas.microsoft.com/office/word/2015/wordml/symex" xmlns:wpg="http://schemas.microsoft.com/office/word/2010/wordprocessingGroup" xmlns:wpi="http://schemas.microsoft.com/office/word/2010/wordprocessingInk" xmlns:wne="http://schemas.microsoft.com/office/word/2006/wordml" xmlns:wps="http://schemas.microsoft.com/office/word/2010/wordprocessingShape" mc:Ignorable="w14 w15 w16se w16cid w16 w16cex w16sdtdh wp14">
+<w:document xmlns:wpc="http://schemas.microsoft.com/office/word/2010/wordprocessingCanvas" xmlns:cx="http://schemas.microsoft.com/office/drawing/2014/chartex" xmlns:cx1="http://schemas.microsoft.com/office/drawing/2015/9/8/chartex" xmlns:cx2="http://schemas.microsoft.com/office/drawing/2015/10/21/chartex" xmlns:cx3="http://schemas.microsoft.com/office/drawing/2016/5/9/chartex" xmlns:cx4="http://schemas.microsoft.com/office/drawing/2016/5/10/chartex" xmlns:cx5="http://schemas.microsoft.com/office/drawing/2016/5/11/chartex" xmlns:cx6="http://schemas.microsoft.com/office/drawing/2016/5/12/chartex" xmlns:cx7="http://schemas.microsoft.com/office/drawing/2016/5/13/chartex" xmlns:cx8="http://schemas.microsoft.com/office/drawing/2016/5/14/chartex" xmlns:mc="http://schemas.openxmlformats.org/markup-compatibility/2006" xmlns:aink="http://schemas.microsoft.com/office/drawing/2016/ink" xmlns:am3d="http://schemas.microsoft.com/office/drawing/2017/model3d" xmlns:o="urn:schemas-microsoft-com:office:office" xmlns:oel="http://schemas.microsoft.com/office/2019/extlst" xmlns:r="http://schemas.openxmlformats.org/officeDocument/2006/relationships" xmlns:m="http://schemas.openxmlformats.org/officeDocument/2006/math" xmlns:v="urn:schemas-microsoft-com:vml" xmlns:wp14="http://schemas.microsoft.com/office/word/2010/wordprocessingDrawing" xmlns:wp="http://schemas.openxmlformats.org/drawingml/2006/wordprocessingDrawing" xmlns:w10="urn:schemas-microsoft-com:office:word" xmlns:w="http://schemas.openxmlformats.org/wordprocessingml/2006/main" xmlns:w14="http://schemas.microsoft.com/office/word/2010/wordml" xmlns:w15="http://schemas.microsoft.com/office/word/2012/wordml" xmlns:w16cex="http://schemas.microsoft.com/office/word/2018/wordml/cex" xmlns:w16cid="http://schemas.microsoft.com/office/word/2016/wordml/cid" xmlns:w16="http://schemas.microsoft.com/office/word/2018/wordml" xmlns:w16du="http://schemas.microsoft.com/office/word/2023/wordml/word16du" xmlns:w16sdtdh="http://schemas.microsoft.com/office/word/2020/wordml/sdtdatahash" xmlns:w16se="http://schemas.microsoft.com/office/word/2015/wordml/symex" xmlns:wpg="http://schemas.microsoft.com/office/word/2010/wordprocessingGroup" xmlns:wpi="http://schemas.microsoft.com/office/word/2010/wordprocessingInk" xmlns:wne="http://schemas.microsoft.com/office/word/2006/wordml" xmlns:wps="http://schemas.microsoft.com/office/word/2010/wordprocessingShape" mc:Ignorable="w14 w15 w16se w16cid w16 w16cex w16sdtdh wp14">
   <w:body>
     <w:p>
       <w:pPr>
@@ -21,20 +21,35 @@
     <w:p/>
     <w:p>
       <w:r>
-        <w:t xml:space="preserve">In its simplest form this project could just be a simple version of MS Paint that exports SVG files. If you are feeling more ambitious or creative you can add different </w:t>
-      </w:r>
-      <w:proofErr w:type="gramStart"/>
-      <w:r>
-        <w:t>features, or</w:t>
-      </w:r>
-      <w:proofErr w:type="gramEnd"/>
-      <w:r>
-        <w:t xml:space="preserve"> change the general purpose of the application.  </w:t>
+        <w:t>In its simplest form this project could just be a simple version of MS Paint that exports SVG files. If you are feeling more ambitious or creative</w:t>
+      </w:r>
+      <w:r>
+        <w:t>,</w:t>
+      </w:r>
+      <w:r>
+        <w:t xml:space="preserve"> you can add different features or change the general purpose of the application.  </w:t>
       </w:r>
     </w:p>
     <w:p/>
     <w:p>
       <w:r>
+        <w:t xml:space="preserve">For inspiration, and to find solutions to some common coding problems take a look at: </w:t>
+      </w:r>
+      <w:hyperlink r:id="rId5" w:history="1">
+        <w:r>
+          <w:rPr>
+            <w:rStyle w:val="Hyperlink"/>
+          </w:rPr>
+          <w:t>https://github.com/cdiggins/svg-editor</w:t>
+        </w:r>
+      </w:hyperlink>
+      <w:r>
+        <w:t xml:space="preserve">. </w:t>
+      </w:r>
+    </w:p>
+    <w:p/>
+    <w:p>
+      <w:r>
         <w:t>Additional ideas for projects:</w:t>
       </w:r>
     </w:p>
@@ -69,23 +84,7 @@
         </w:numPr>
       </w:pPr>
       <w:r>
-        <w:t xml:space="preserve">A raster image editor that uses </w:t>
-      </w:r>
-      <w:proofErr w:type="spellStart"/>
-      <w:r>
-        <w:t>uses</w:t>
-      </w:r>
-      <w:proofErr w:type="spellEnd"/>
-      <w:r>
-        <w:t xml:space="preserve"> SVG </w:t>
-      </w:r>
-      <w:proofErr w:type="gramStart"/>
-      <w:r>
-        <w:t>operations</w:t>
-      </w:r>
-      <w:proofErr w:type="gramEnd"/>
-      <w:r>
-        <w:t xml:space="preserve"> </w:t>
+        <w:t xml:space="preserve">A raster image editor that uses SVG operations </w:t>
       </w:r>
     </w:p>
     <w:p>
@@ -278,19 +277,49 @@
           <w:numId w:val="4"/>
         </w:numPr>
       </w:pPr>
-      <w:proofErr w:type="spellStart"/>
-      <w:r>
-        <w:t>Github</w:t>
-      </w:r>
-      <w:proofErr w:type="spellEnd"/>
-      <w:r>
-        <w:t xml:space="preserve"> repository contains </w:t>
-      </w:r>
-      <w:proofErr w:type="gramStart"/>
-      <w:r>
-        <w:t>code</w:t>
-      </w:r>
-      <w:proofErr w:type="gramEnd"/>
+      <w:r>
+        <w:t xml:space="preserve">Public </w:t>
+      </w:r>
+      <w:r>
+        <w:t>Git</w:t>
+      </w:r>
+      <w:r>
+        <w:t>H</w:t>
+      </w:r>
+      <w:r>
+        <w:t>ub repository</w:t>
+      </w:r>
+      <w:r>
+        <w:t>.</w:t>
+      </w:r>
+    </w:p>
+    <w:p>
+      <w:pPr>
+        <w:numPr>
+          <w:ilvl w:val="0"/>
+          <w:numId w:val="4"/>
+        </w:numPr>
+      </w:pPr>
+      <w:r>
+        <w:t>Exe file can be downloaded from the “releases” section</w:t>
+      </w:r>
+      <w:r>
+        <w:t>.</w:t>
+      </w:r>
+      <w:r>
+        <w:t xml:space="preserve">  </w:t>
+      </w:r>
+    </w:p>
+    <w:p>
+      <w:pPr>
+        <w:numPr>
+          <w:ilvl w:val="0"/>
+          <w:numId w:val="4"/>
+        </w:numPr>
+      </w:pPr>
+      <w:r>
+        <w:t>Readme</w:t>
+      </w:r>
       <w:r>
         <w:t xml:space="preserve"> </w:t>
       </w:r>
@@ -298,113 +327,150 @@
     <w:p>
       <w:pPr>
         <w:numPr>
-          <w:ilvl w:val="0"/>
+          <w:ilvl w:val="1"/>
           <w:numId w:val="4"/>
         </w:numPr>
       </w:pPr>
       <w:r>
-        <w:t xml:space="preserve">Exe file can be downloaded from the “releases” </w:t>
-      </w:r>
-      <w:proofErr w:type="gramStart"/>
-      <w:r>
-        <w:t>section</w:t>
-      </w:r>
-      <w:proofErr w:type="gramEnd"/>
-      <w:r>
-        <w:t xml:space="preserve">  </w:t>
-      </w:r>
-    </w:p>
-    <w:p>
-      <w:pPr>
-        <w:numPr>
-          <w:ilvl w:val="0"/>
+        <w:t xml:space="preserve">describes what the program </w:t>
+      </w:r>
+      <w:proofErr w:type="gramStart"/>
+      <w:r>
+        <w:t>does</w:t>
+      </w:r>
+      <w:proofErr w:type="gramEnd"/>
+    </w:p>
+    <w:p>
+      <w:pPr>
+        <w:numPr>
+          <w:ilvl w:val="1"/>
           <w:numId w:val="4"/>
         </w:numPr>
       </w:pPr>
       <w:r>
-        <w:t>Readme</w:t>
-      </w:r>
-    </w:p>
-    <w:p>
-      <w:pPr>
-        <w:numPr>
-          <w:ilvl w:val="0"/>
+        <w:t>what its features are</w:t>
+      </w:r>
+    </w:p>
+    <w:p>
+      <w:pPr>
+        <w:numPr>
+          <w:ilvl w:val="1"/>
           <w:numId w:val="4"/>
         </w:numPr>
       </w:pPr>
       <w:r>
-        <w:t xml:space="preserve">Documentation of how to use the program including screen </w:t>
-      </w:r>
-      <w:proofErr w:type="gramStart"/>
-      <w:r>
-        <w:t>shots</w:t>
-      </w:r>
-      <w:proofErr w:type="gramEnd"/>
+        <w:lastRenderedPageBreak/>
+        <w:t>what technologies or libraries it uses (acknowledgements are very important)</w:t>
+      </w:r>
+    </w:p>
+    <w:p>
+      <w:pPr>
+        <w:numPr>
+          <w:ilvl w:val="1"/>
+          <w:numId w:val="4"/>
+        </w:numPr>
+      </w:pPr>
+      <w:r>
+        <w:t>screen shots</w:t>
+      </w:r>
+    </w:p>
+    <w:p>
+      <w:pPr>
+        <w:numPr>
+          <w:ilvl w:val="1"/>
+          <w:numId w:val="4"/>
+        </w:numPr>
+      </w:pPr>
+      <w:r>
+        <w:t>List of bu</w:t>
+      </w:r>
+      <w:r>
+        <w:t>g</w:t>
+      </w:r>
+      <w:r>
+        <w:t xml:space="preserve">s and known issues </w:t>
+      </w:r>
+    </w:p>
+    <w:p>
+      <w:pPr>
+        <w:numPr>
+          <w:ilvl w:val="1"/>
+          <w:numId w:val="4"/>
+        </w:numPr>
+      </w:pPr>
+      <w:r>
+        <w:t xml:space="preserve">To-do </w:t>
+      </w:r>
+    </w:p>
+    <w:p>
+      <w:pPr>
+        <w:numPr>
+          <w:ilvl w:val="0"/>
+          <w:numId w:val="4"/>
+        </w:numPr>
+      </w:pPr>
+      <w:r>
+        <w:t xml:space="preserve">Summary report </w:t>
+      </w:r>
+      <w:r>
+        <w:t>–</w:t>
+      </w:r>
       <w:r>
         <w:t xml:space="preserve"> </w:t>
       </w:r>
-    </w:p>
-    <w:p>
-      <w:pPr>
-        <w:numPr>
-          <w:ilvl w:val="0"/>
+      <w:proofErr w:type="gramStart"/>
+      <w:r>
+        <w:t>2-3 page</w:t>
+      </w:r>
+      <w:proofErr w:type="gramEnd"/>
+      <w:r>
+        <w:t xml:space="preserve"> word document. </w:t>
+      </w:r>
+    </w:p>
+    <w:p>
+      <w:pPr>
+        <w:numPr>
+          <w:ilvl w:val="1"/>
           <w:numId w:val="4"/>
         </w:numPr>
       </w:pPr>
       <w:r>
-        <w:t xml:space="preserve">List of bus </w:t>
-      </w:r>
-      <w:proofErr w:type="gramStart"/>
-      <w:r>
-        <w:t>an</w:t>
+        <w:t>D</w:t>
+      </w:r>
+      <w:r>
+        <w:t>escribe</w:t>
       </w:r>
       <w:r>
         <w:t xml:space="preserve"> </w:t>
       </w:r>
       <w:r>
-        <w:t>d</w:t>
-      </w:r>
-      <w:proofErr w:type="gramEnd"/>
-      <w:r>
-        <w:t xml:space="preserve"> known issues </w:t>
-      </w:r>
-    </w:p>
-    <w:p>
-      <w:pPr>
-        <w:numPr>
-          <w:ilvl w:val="0"/>
-          <w:numId w:val="4"/>
-        </w:numPr>
-      </w:pPr>
-      <w:r>
-        <w:t xml:space="preserve">Project plan - what was </w:t>
-      </w:r>
-      <w:proofErr w:type="gramStart"/>
-      <w:r>
-        <w:t>sets</w:t>
+        <w:t>what changed</w:t>
+      </w:r>
+      <w:r>
+        <w:t xml:space="preserve"> from the initial plan</w:t>
+      </w:r>
+      <w:r>
+        <w:t xml:space="preserve">, what turned out to be easier or harder than expected, what features had to be </w:t>
+      </w:r>
+      <w:r>
+        <w:t xml:space="preserve">changed or </w:t>
+      </w:r>
+      <w:r>
+        <w:t>dropped</w:t>
+      </w:r>
+      <w:r>
+        <w:t xml:space="preserve">. Anything that you </w:t>
+      </w:r>
+      <w:proofErr w:type="gramStart"/>
+      <w:r>
+        <w:t>learned</w:t>
       </w:r>
       <w:proofErr w:type="gramEnd"/>
       <w:r>
         <w:t xml:space="preserve"> </w:t>
       </w:r>
-    </w:p>
-    <w:p>
-      <w:pPr>
-        <w:numPr>
-          <w:ilvl w:val="0"/>
-          <w:numId w:val="4"/>
-        </w:numPr>
-      </w:pPr>
-      <w:r>
-        <w:t xml:space="preserve">Summary report - </w:t>
-      </w:r>
-      <w:proofErr w:type="gramStart"/>
-      <w:r>
-        <w:t>describe,</w:t>
-      </w:r>
-      <w:proofErr w:type="gramEnd"/>
-      <w:r>
-        <w:t xml:space="preserve"> what changed, what turned out to be easier or harder than expected, what features had to be dropped. </w:t>
+      <w:r>
+        <w:t xml:space="preserve"> </w:t>
       </w:r>
     </w:p>
     <w:p>
@@ -414,13 +480,15 @@
       <w:bookmarkStart w:id="2" w:name="_vpr85ldxe4os" w:colFirst="0" w:colLast="0"/>
       <w:bookmarkEnd w:id="2"/>
       <w:r>
-        <w:lastRenderedPageBreak/>
         <w:t>Grading</w:t>
       </w:r>
     </w:p>
     <w:p>
       <w:r>
         <w:t xml:space="preserve">Your project graded based on the quality of the code and documentation, and the complexity, usability, and robustness of the features. </w:t>
+      </w:r>
+      <w:r>
+        <w:t xml:space="preserve">The grade will be divided into two parts (code and application/report). I will be using the following criteria when considering the grade.  </w:t>
       </w:r>
     </w:p>
     <w:p/>
@@ -449,15 +517,13 @@
         </w:numPr>
       </w:pPr>
       <w:r>
-        <w:t xml:space="preserve">Code is well </w:t>
-      </w:r>
-      <w:proofErr w:type="gramStart"/>
-      <w:r>
-        <w:t>structured</w:t>
-      </w:r>
-      <w:proofErr w:type="gramEnd"/>
-      <w:r>
-        <w:t xml:space="preserve"> </w:t>
+        <w:t>The c</w:t>
+      </w:r>
+      <w:r>
+        <w:t>ode is well structured</w:t>
+      </w:r>
+      <w:r>
+        <w:t>.</w:t>
       </w:r>
     </w:p>
     <w:p>
@@ -468,7 +534,16 @@
         </w:numPr>
       </w:pPr>
       <w:r>
-        <w:t>Following standard C# coding conventions</w:t>
+        <w:t>Follow</w:t>
+      </w:r>
+      <w:r>
+        <w:t>s</w:t>
+      </w:r>
+      <w:r>
+        <w:t xml:space="preserve"> standard C# coding </w:t>
+      </w:r>
+      <w:r>
+        <w:t>conventions.</w:t>
       </w:r>
     </w:p>
     <w:p>
@@ -479,15 +554,16 @@
         </w:numPr>
       </w:pPr>
       <w:r>
-        <w:t xml:space="preserve">Code is </w:t>
-      </w:r>
-      <w:proofErr w:type="gramStart"/>
-      <w:r>
-        <w:t>tested</w:t>
-      </w:r>
-      <w:proofErr w:type="gramEnd"/>
-      <w:r>
-        <w:t xml:space="preserve"> </w:t>
+        <w:t xml:space="preserve">Code </w:t>
+      </w:r>
+      <w:r>
+        <w:t>ha</w:t>
+      </w:r>
+      <w:r>
+        <w:t xml:space="preserve">s </w:t>
+      </w:r>
+      <w:r>
+        <w:t xml:space="preserve">tests. </w:t>
       </w:r>
     </w:p>
     <w:p>
@@ -498,7 +574,13 @@
         </w:numPr>
       </w:pPr>
       <w:r>
-        <w:t xml:space="preserve">No redundancy or useless code </w:t>
+        <w:t>No redunda</w:t>
+      </w:r>
+      <w:r>
+        <w:t>nt</w:t>
+      </w:r>
+      <w:r>
+        <w:t xml:space="preserve"> or useless code </w:t>
       </w:r>
     </w:p>
     <w:p>
@@ -509,13 +591,14 @@
         </w:numPr>
       </w:pPr>
       <w:r>
-        <w:t xml:space="preserve">Easy to read and </w:t>
-      </w:r>
-      <w:proofErr w:type="gramStart"/>
-      <w:r>
-        <w:t>understand</w:t>
-      </w:r>
-      <w:proofErr w:type="gramEnd"/>
+        <w:t>Code is e</w:t>
+      </w:r>
+      <w:r>
+        <w:t>asy to read and understand</w:t>
+      </w:r>
+      <w:r>
+        <w:t>.</w:t>
+      </w:r>
     </w:p>
     <w:p>
       <w:pPr>
@@ -525,7 +608,13 @@
         </w:numPr>
       </w:pPr>
       <w:r>
-        <w:t xml:space="preserve">Documentation of software architecture </w:t>
+        <w:t xml:space="preserve">Documentation of </w:t>
+      </w:r>
+      <w:r>
+        <w:t>major classes.</w:t>
+      </w:r>
+      <w:r>
+        <w:t xml:space="preserve"> </w:t>
       </w:r>
     </w:p>
     <w:p>
@@ -536,13 +625,17 @@
         </w:numPr>
       </w:pPr>
       <w:r>
-        <w:t xml:space="preserve">Code is organized into </w:t>
-      </w:r>
-      <w:proofErr w:type="gramStart"/>
-      <w:r>
-        <w:t>files</w:t>
-      </w:r>
-      <w:proofErr w:type="gramEnd"/>
+        <w:t xml:space="preserve">Code is organized </w:t>
+      </w:r>
+      <w:r>
+        <w:t xml:space="preserve">logically </w:t>
+      </w:r>
+      <w:r>
+        <w:t>into files</w:t>
+      </w:r>
+      <w:r>
+        <w:t>, folders, and libraries.</w:t>
+      </w:r>
     </w:p>
     <w:p>
       <w:pPr>
@@ -552,7 +645,27 @@
         </w:numPr>
       </w:pPr>
       <w:r>
-        <w:t xml:space="preserve">Names of files and classes </w:t>
+        <w:t>Names of files</w:t>
+      </w:r>
+      <w:r>
+        <w:t xml:space="preserve">, </w:t>
+      </w:r>
+      <w:r>
+        <w:t>classe</w:t>
+      </w:r>
+      <w:r>
+        <w:t xml:space="preserve">s, and functions are descriptive. </w:t>
+      </w:r>
+    </w:p>
+    <w:p>
+      <w:pPr>
+        <w:numPr>
+          <w:ilvl w:val="1"/>
+          <w:numId w:val="2"/>
+        </w:numPr>
+      </w:pPr>
+      <w:r>
+        <w:t>Code is maintainable and can be easily modified.</w:t>
       </w:r>
     </w:p>
     <w:p>
@@ -571,6 +684,12 @@
         </w:rPr>
         <w:t>50% - Application</w:t>
       </w:r>
+      <w:r>
+        <w:rPr>
+          <w:b/>
+        </w:rPr>
+        <w:t xml:space="preserve"> / Report</w:t>
+      </w:r>
     </w:p>
     <w:p>
       <w:pPr>
@@ -580,15 +699,7 @@
         </w:numPr>
       </w:pPr>
       <w:r>
-        <w:t xml:space="preserve">Application is </w:t>
-      </w:r>
-      <w:proofErr w:type="gramStart"/>
-      <w:r>
-        <w:t>documented</w:t>
-      </w:r>
-      <w:proofErr w:type="gramEnd"/>
-      <w:r>
-        <w:t xml:space="preserve">  </w:t>
+        <w:t xml:space="preserve">Readme is complete, accurate, and well-written. </w:t>
       </w:r>
     </w:p>
     <w:p>
@@ -599,15 +710,10 @@
         </w:numPr>
       </w:pPr>
       <w:r>
-        <w:t xml:space="preserve">Is self-explanatory and easy to </w:t>
-      </w:r>
-      <w:proofErr w:type="gramStart"/>
-      <w:r>
-        <w:t>use</w:t>
-      </w:r>
-      <w:proofErr w:type="gramEnd"/>
-      <w:r>
-        <w:t xml:space="preserve">  </w:t>
+        <w:t>Application is documented</w:t>
+      </w:r>
+      <w:r>
+        <w:t xml:space="preserve"> adequately in read-me. </w:t>
       </w:r>
     </w:p>
     <w:p>
@@ -618,7 +724,13 @@
         </w:numPr>
       </w:pPr>
       <w:r>
-        <w:t xml:space="preserve">Functionality - how many features does it have? </w:t>
+        <w:t>Is self-explanatory and easy to use</w:t>
+      </w:r>
+      <w:r>
+        <w:t>.</w:t>
+      </w:r>
+      <w:r>
+        <w:t xml:space="preserve">  </w:t>
       </w:r>
     </w:p>
     <w:p>
@@ -629,7 +741,10 @@
         </w:numPr>
       </w:pPr>
       <w:r>
-        <w:t xml:space="preserve">Are the features complexity of the features will be taken into consideration. </w:t>
+        <w:t xml:space="preserve">Functionality - how many features does it have? </w:t>
+      </w:r>
+      <w:r>
+        <w:t xml:space="preserve">Are they complex or simple? </w:t>
       </w:r>
     </w:p>
     <w:p>
@@ -640,15 +755,22 @@
         </w:numPr>
       </w:pPr>
       <w:r>
-        <w:t xml:space="preserve">Robustness - does it </w:t>
-      </w:r>
-      <w:proofErr w:type="gramStart"/>
-      <w:r>
-        <w:t>break</w:t>
-      </w:r>
-      <w:proofErr w:type="gramEnd"/>
+        <w:t xml:space="preserve">Robustness </w:t>
+      </w:r>
+      <w:r>
+        <w:t>–</w:t>
+      </w:r>
       <w:r>
         <w:t xml:space="preserve"> </w:t>
+      </w:r>
+      <w:r>
+        <w:t>are there few bugs, and does it not crash</w:t>
+      </w:r>
+      <w:r>
+        <w:t xml:space="preserve"> </w:t>
+      </w:r>
+      <w:r>
+        <w:t xml:space="preserve">easily? </w:t>
       </w:r>
     </w:p>
     <w:p>
@@ -659,7 +781,29 @@
         </w:numPr>
       </w:pPr>
       <w:r>
-        <w:t xml:space="preserve">Does it behave as one would expect, or as documented? </w:t>
+        <w:t xml:space="preserve">Does it behave as one would expect, </w:t>
+      </w:r>
+      <w:r>
+        <w:t xml:space="preserve">and </w:t>
+      </w:r>
+      <w:r>
+        <w:t xml:space="preserve">as documented? </w:t>
+      </w:r>
+    </w:p>
+    <w:p>
+      <w:pPr>
+        <w:numPr>
+          <w:ilvl w:val="1"/>
+          <w:numId w:val="2"/>
+        </w:numPr>
+      </w:pPr>
+      <w:proofErr w:type="gramStart"/>
+      <w:r>
+        <w:t>Report</w:t>
+      </w:r>
+      <w:proofErr w:type="gramEnd"/>
+      <w:r>
+        <w:t xml:space="preserve"> is well-written and complete. </w:t>
       </w:r>
     </w:p>
     <w:p>
@@ -697,13 +841,8 @@
         </w:numPr>
       </w:pPr>
       <w:r>
-        <w:t xml:space="preserve">Print </w:t>
-      </w:r>
-      <w:proofErr w:type="gramStart"/>
-      <w:r>
-        <w:t>dialog</w:t>
-      </w:r>
-      <w:proofErr w:type="gramEnd"/>
+        <w:t>Print dialog</w:t>
+      </w:r>
     </w:p>
     <w:p>
       <w:pPr>
@@ -759,6 +898,7 @@
         </w:numPr>
       </w:pPr>
       <w:r>
+        <w:lastRenderedPageBreak/>
         <w:t>Drawing elements with the mouse</w:t>
       </w:r>
     </w:p>
@@ -938,444 +1078,444 @@
         </w:numPr>
       </w:pPr>
       <w:r>
+        <w:t xml:space="preserve">Choose from sample or pre-defined </w:t>
+      </w:r>
+      <w:proofErr w:type="gramStart"/>
+      <w:r>
+        <w:t>shapes</w:t>
+      </w:r>
+      <w:proofErr w:type="gramEnd"/>
+    </w:p>
+    <w:p>
+      <w:pPr>
+        <w:numPr>
+          <w:ilvl w:val="0"/>
+          <w:numId w:val="3"/>
+        </w:numPr>
+      </w:pPr>
+      <w:r>
+        <w:t xml:space="preserve">Text based editing of </w:t>
+      </w:r>
+      <w:proofErr w:type="gramStart"/>
+      <w:r>
+        <w:t>properties</w:t>
+      </w:r>
+      <w:proofErr w:type="gramEnd"/>
+    </w:p>
+    <w:p>
+      <w:pPr>
+        <w:numPr>
+          <w:ilvl w:val="0"/>
+          <w:numId w:val="3"/>
+        </w:numPr>
+      </w:pPr>
+      <w:r>
+        <w:t xml:space="preserve">Shape drawing tool using </w:t>
+      </w:r>
+      <w:proofErr w:type="gramStart"/>
+      <w:r>
+        <w:t>mouse</w:t>
+      </w:r>
+      <w:proofErr w:type="gramEnd"/>
+    </w:p>
+    <w:p>
+      <w:pPr>
+        <w:numPr>
+          <w:ilvl w:val="0"/>
+          <w:numId w:val="3"/>
+        </w:numPr>
+      </w:pPr>
+      <w:r>
+        <w:t xml:space="preserve">Cut / Copy / Paste - of elements from within </w:t>
+      </w:r>
+    </w:p>
+    <w:p>
+      <w:pPr>
+        <w:numPr>
+          <w:ilvl w:val="0"/>
+          <w:numId w:val="3"/>
+        </w:numPr>
+      </w:pPr>
+      <w:r>
+        <w:t xml:space="preserve">Cut / Paste - text or images from other </w:t>
+      </w:r>
+      <w:proofErr w:type="gramStart"/>
+      <w:r>
+        <w:t>applications</w:t>
+      </w:r>
+      <w:proofErr w:type="gramEnd"/>
+    </w:p>
+    <w:p>
+      <w:pPr>
+        <w:numPr>
+          <w:ilvl w:val="0"/>
+          <w:numId w:val="3"/>
+        </w:numPr>
+      </w:pPr>
+      <w:r>
+        <w:t xml:space="preserve">Drag / Drop - of text of images from other </w:t>
+      </w:r>
+      <w:proofErr w:type="gramStart"/>
+      <w:r>
+        <w:t>applications</w:t>
+      </w:r>
+      <w:proofErr w:type="gramEnd"/>
+    </w:p>
+    <w:p>
+      <w:pPr>
+        <w:numPr>
+          <w:ilvl w:val="0"/>
+          <w:numId w:val="3"/>
+        </w:numPr>
+      </w:pPr>
+      <w:r>
+        <w:t xml:space="preserve">Layer editor - the ability to create and switch between </w:t>
+      </w:r>
+      <w:proofErr w:type="gramStart"/>
+      <w:r>
+        <w:t>layers</w:t>
+      </w:r>
+      <w:proofErr w:type="gramEnd"/>
+    </w:p>
+    <w:p>
+      <w:pPr>
+        <w:numPr>
+          <w:ilvl w:val="0"/>
+          <w:numId w:val="3"/>
+        </w:numPr>
+      </w:pPr>
+      <w:r>
+        <w:t xml:space="preserve">Multiple tabs - ability to edit in </w:t>
+      </w:r>
+    </w:p>
+    <w:p>
+      <w:pPr>
+        <w:numPr>
+          <w:ilvl w:val="0"/>
+          <w:numId w:val="3"/>
+        </w:numPr>
+      </w:pPr>
+      <w:r>
+        <w:t xml:space="preserve">Hex-code support for colors </w:t>
+      </w:r>
+    </w:p>
+    <w:p>
+      <w:pPr>
+        <w:numPr>
+          <w:ilvl w:val="0"/>
+          <w:numId w:val="3"/>
+        </w:numPr>
+      </w:pPr>
+      <w:r>
+        <w:t xml:space="preserve">Change selected shape properties after drawing was </w:t>
+      </w:r>
+      <w:proofErr w:type="gramStart"/>
+      <w:r>
+        <w:t>completed</w:t>
+      </w:r>
+      <w:proofErr w:type="gramEnd"/>
+    </w:p>
+    <w:p>
+      <w:pPr>
+        <w:numPr>
+          <w:ilvl w:val="0"/>
+          <w:numId w:val="3"/>
+        </w:numPr>
+      </w:pPr>
+      <w:r>
+        <w:t>Rotation of elements</w:t>
+      </w:r>
+    </w:p>
+    <w:p>
+      <w:pPr>
+        <w:numPr>
+          <w:ilvl w:val="0"/>
+          <w:numId w:val="3"/>
+        </w:numPr>
+      </w:pPr>
+      <w:r>
+        <w:t>Grouping / ungrouping of elements (aka connecting of elements)</w:t>
+      </w:r>
+    </w:p>
+    <w:p>
+      <w:pPr>
+        <w:numPr>
+          <w:ilvl w:val="0"/>
+          <w:numId w:val="3"/>
+        </w:numPr>
+      </w:pPr>
+      <w:r>
+        <w:t xml:space="preserve">Changing the “z-order” of elements to control what is drawn on top of </w:t>
+      </w:r>
+      <w:proofErr w:type="gramStart"/>
+      <w:r>
+        <w:t>what</w:t>
+      </w:r>
+      <w:proofErr w:type="gramEnd"/>
+      <w:r>
+        <w:t xml:space="preserve"> </w:t>
+      </w:r>
+    </w:p>
+    <w:p>
+      <w:pPr>
+        <w:numPr>
+          <w:ilvl w:val="0"/>
+          <w:numId w:val="3"/>
+        </w:numPr>
+      </w:pPr>
+      <w:r>
+        <w:t xml:space="preserve">Eraser feature - delete specific elements by </w:t>
+      </w:r>
+      <w:proofErr w:type="gramStart"/>
+      <w:r>
+        <w:t>clicking</w:t>
+      </w:r>
+      <w:proofErr w:type="gramEnd"/>
+    </w:p>
+    <w:p>
+      <w:pPr>
+        <w:numPr>
+          <w:ilvl w:val="0"/>
+          <w:numId w:val="3"/>
+        </w:numPr>
+      </w:pPr>
+      <w:r>
+        <w:t>Undo/redo</w:t>
+      </w:r>
+    </w:p>
+    <w:p>
+      <w:pPr>
+        <w:numPr>
+          <w:ilvl w:val="0"/>
+          <w:numId w:val="3"/>
+        </w:numPr>
+      </w:pPr>
+      <w:r>
+        <w:t xml:space="preserve">Visualize the SVG code </w:t>
+      </w:r>
+      <w:proofErr w:type="gramStart"/>
+      <w:r>
+        <w:t>created</w:t>
+      </w:r>
+      <w:proofErr w:type="gramEnd"/>
+      <w:r>
+        <w:t xml:space="preserve"> </w:t>
+      </w:r>
+    </w:p>
+    <w:p>
+      <w:pPr>
+        <w:numPr>
+          <w:ilvl w:val="0"/>
+          <w:numId w:val="3"/>
+        </w:numPr>
+      </w:pPr>
+      <w:r>
+        <w:t>Predefined shape library (assumedly as SVG)</w:t>
+      </w:r>
+    </w:p>
+    <w:p>
+      <w:pPr>
+        <w:numPr>
+          <w:ilvl w:val="0"/>
+          <w:numId w:val="3"/>
+        </w:numPr>
+      </w:pPr>
+      <w:r>
+        <w:t xml:space="preserve">Freehand shape drawing </w:t>
+      </w:r>
+    </w:p>
+    <w:p>
+      <w:pPr>
+        <w:numPr>
+          <w:ilvl w:val="0"/>
+          <w:numId w:val="3"/>
+        </w:numPr>
+      </w:pPr>
+      <w:r>
+        <w:t xml:space="preserve">Multiple </w:t>
+      </w:r>
+      <w:proofErr w:type="gramStart"/>
+      <w:r>
+        <w:t>art-boards</w:t>
+      </w:r>
+      <w:proofErr w:type="gramEnd"/>
+      <w:r>
+        <w:t xml:space="preserve"> in workspace: each one edited and exported as a standalone SVG </w:t>
+      </w:r>
+    </w:p>
+    <w:p>
+      <w:pPr>
+        <w:numPr>
+          <w:ilvl w:val="0"/>
+          <w:numId w:val="3"/>
+        </w:numPr>
+      </w:pPr>
+      <w:r>
+        <w:t xml:space="preserve">Predefined size and proportion for graphic </w:t>
+      </w:r>
+      <w:proofErr w:type="gramStart"/>
+      <w:r>
+        <w:t>design  (</w:t>
+      </w:r>
+      <w:proofErr w:type="spellStart"/>
+      <w:proofErr w:type="gramEnd"/>
+      <w:r>
+        <w:t>e..g</w:t>
+      </w:r>
+      <w:proofErr w:type="spellEnd"/>
+      <w:r>
+        <w:t>, 8.5 x 11)</w:t>
+      </w:r>
+    </w:p>
+    <w:p>
+      <w:pPr>
+        <w:numPr>
+          <w:ilvl w:val="0"/>
+          <w:numId w:val="3"/>
+        </w:numPr>
+      </w:pPr>
+      <w:r>
+        <w:t>Eyedrop feature</w:t>
+      </w:r>
+    </w:p>
+    <w:p>
+      <w:pPr>
+        <w:numPr>
+          <w:ilvl w:val="0"/>
+          <w:numId w:val="3"/>
+        </w:numPr>
+      </w:pPr>
+      <w:r>
+        <w:t xml:space="preserve">Drawing </w:t>
+      </w:r>
+      <w:proofErr w:type="spellStart"/>
+      <w:r>
+        <w:t>bezier</w:t>
+      </w:r>
+      <w:proofErr w:type="spellEnd"/>
+      <w:r>
+        <w:t xml:space="preserve"> curves </w:t>
+      </w:r>
+    </w:p>
+    <w:p>
+      <w:pPr>
+        <w:numPr>
+          <w:ilvl w:val="0"/>
+          <w:numId w:val="3"/>
+        </w:numPr>
+      </w:pPr>
+      <w:r>
+        <w:t>Customizable brush (dotted lines, crayon, etc.)</w:t>
+      </w:r>
+    </w:p>
+    <w:p>
+      <w:pPr>
+        <w:numPr>
+          <w:ilvl w:val="0"/>
+          <w:numId w:val="3"/>
+        </w:numPr>
+      </w:pPr>
+      <w:r>
+        <w:t>Randomized shape drawing, or randomizing properties</w:t>
+      </w:r>
+    </w:p>
+    <w:p>
+      <w:pPr>
+        <w:numPr>
+          <w:ilvl w:val="0"/>
+          <w:numId w:val="3"/>
+        </w:numPr>
+      </w:pPr>
+      <w:r>
+        <w:t>Changing brush while drawing</w:t>
+      </w:r>
+    </w:p>
+    <w:p>
+      <w:pPr>
+        <w:numPr>
+          <w:ilvl w:val="0"/>
+          <w:numId w:val="3"/>
+        </w:numPr>
+      </w:pPr>
+      <w:r>
+        <w:t>Drawing shapes using the keyboard arrows</w:t>
+      </w:r>
+    </w:p>
+    <w:p>
+      <w:pPr>
+        <w:numPr>
+          <w:ilvl w:val="0"/>
+          <w:numId w:val="3"/>
+        </w:numPr>
+      </w:pPr>
+      <w:r>
+        <w:t>Rounded shapes</w:t>
+      </w:r>
+    </w:p>
+    <w:p>
+      <w:pPr>
+        <w:numPr>
+          <w:ilvl w:val="0"/>
+          <w:numId w:val="3"/>
+        </w:numPr>
+      </w:pPr>
+      <w:r>
+        <w:t>3D</w:t>
+      </w:r>
+    </w:p>
+    <w:p>
+      <w:pPr>
+        <w:numPr>
+          <w:ilvl w:val="0"/>
+          <w:numId w:val="3"/>
+        </w:numPr>
+      </w:pPr>
+      <w:r>
+        <w:t xml:space="preserve">Control dimensions via keyboard </w:t>
+      </w:r>
+    </w:p>
+    <w:p>
+      <w:pPr>
+        <w:numPr>
+          <w:ilvl w:val="0"/>
+          <w:numId w:val="3"/>
+        </w:numPr>
+      </w:pPr>
+      <w:r>
+        <w:t xml:space="preserve">Gradients for fills </w:t>
+      </w:r>
+    </w:p>
+    <w:p>
+      <w:pPr>
+        <w:numPr>
+          <w:ilvl w:val="0"/>
+          <w:numId w:val="3"/>
+        </w:numPr>
+      </w:pPr>
+      <w:r>
+        <w:t>Recent files list</w:t>
+      </w:r>
+    </w:p>
+    <w:p>
+      <w:pPr>
+        <w:numPr>
+          <w:ilvl w:val="0"/>
+          <w:numId w:val="3"/>
+        </w:numPr>
+      </w:pPr>
+      <w:r>
+        <w:t>File logger</w:t>
+      </w:r>
+    </w:p>
+    <w:p>
+      <w:pPr>
+        <w:numPr>
+          <w:ilvl w:val="0"/>
+          <w:numId w:val="3"/>
+        </w:numPr>
+      </w:pPr>
+      <w:r>
         <w:lastRenderedPageBreak/>
-        <w:t xml:space="preserve">Choose from sample or pre-defined </w:t>
-      </w:r>
-      <w:proofErr w:type="gramStart"/>
-      <w:r>
-        <w:t>shapes</w:t>
-      </w:r>
-      <w:proofErr w:type="gramEnd"/>
-    </w:p>
-    <w:p>
-      <w:pPr>
-        <w:numPr>
-          <w:ilvl w:val="0"/>
-          <w:numId w:val="3"/>
-        </w:numPr>
-      </w:pPr>
-      <w:r>
-        <w:t xml:space="preserve">Text based editing of </w:t>
-      </w:r>
-      <w:proofErr w:type="gramStart"/>
-      <w:r>
-        <w:t>properties</w:t>
-      </w:r>
-      <w:proofErr w:type="gramEnd"/>
-    </w:p>
-    <w:p>
-      <w:pPr>
-        <w:numPr>
-          <w:ilvl w:val="0"/>
-          <w:numId w:val="3"/>
-        </w:numPr>
-      </w:pPr>
-      <w:r>
-        <w:t xml:space="preserve">Shape drawing tool using </w:t>
-      </w:r>
-      <w:proofErr w:type="gramStart"/>
-      <w:r>
-        <w:t>mouse</w:t>
-      </w:r>
-      <w:proofErr w:type="gramEnd"/>
-    </w:p>
-    <w:p>
-      <w:pPr>
-        <w:numPr>
-          <w:ilvl w:val="0"/>
-          <w:numId w:val="3"/>
-        </w:numPr>
-      </w:pPr>
-      <w:r>
-        <w:t xml:space="preserve">Cut / Copy / Paste - of elements from within </w:t>
-      </w:r>
-    </w:p>
-    <w:p>
-      <w:pPr>
-        <w:numPr>
-          <w:ilvl w:val="0"/>
-          <w:numId w:val="3"/>
-        </w:numPr>
-      </w:pPr>
-      <w:r>
-        <w:t xml:space="preserve">Cut / Paste - text or images from other </w:t>
-      </w:r>
-      <w:proofErr w:type="gramStart"/>
-      <w:r>
-        <w:t>applications</w:t>
-      </w:r>
-      <w:proofErr w:type="gramEnd"/>
-    </w:p>
-    <w:p>
-      <w:pPr>
-        <w:numPr>
-          <w:ilvl w:val="0"/>
-          <w:numId w:val="3"/>
-        </w:numPr>
-      </w:pPr>
-      <w:r>
-        <w:t xml:space="preserve">Drag / Drop - of text of images from other </w:t>
-      </w:r>
-      <w:proofErr w:type="gramStart"/>
-      <w:r>
-        <w:t>applications</w:t>
-      </w:r>
-      <w:proofErr w:type="gramEnd"/>
-    </w:p>
-    <w:p>
-      <w:pPr>
-        <w:numPr>
-          <w:ilvl w:val="0"/>
-          <w:numId w:val="3"/>
-        </w:numPr>
-      </w:pPr>
-      <w:r>
-        <w:t xml:space="preserve">Layer editor - the ability to create and switch between </w:t>
-      </w:r>
-      <w:proofErr w:type="gramStart"/>
-      <w:r>
-        <w:t>layers</w:t>
-      </w:r>
-      <w:proofErr w:type="gramEnd"/>
-    </w:p>
-    <w:p>
-      <w:pPr>
-        <w:numPr>
-          <w:ilvl w:val="0"/>
-          <w:numId w:val="3"/>
-        </w:numPr>
-      </w:pPr>
-      <w:r>
-        <w:t xml:space="preserve">Multiple tabs - ability to edit in </w:t>
-      </w:r>
-    </w:p>
-    <w:p>
-      <w:pPr>
-        <w:numPr>
-          <w:ilvl w:val="0"/>
-          <w:numId w:val="3"/>
-        </w:numPr>
-      </w:pPr>
-      <w:r>
-        <w:t xml:space="preserve">Hex-code support for colors </w:t>
-      </w:r>
-    </w:p>
-    <w:p>
-      <w:pPr>
-        <w:numPr>
-          <w:ilvl w:val="0"/>
-          <w:numId w:val="3"/>
-        </w:numPr>
-      </w:pPr>
-      <w:r>
-        <w:t xml:space="preserve">Change selected shape properties after drawing was </w:t>
-      </w:r>
-      <w:proofErr w:type="gramStart"/>
-      <w:r>
-        <w:t>completed</w:t>
-      </w:r>
-      <w:proofErr w:type="gramEnd"/>
-    </w:p>
-    <w:p>
-      <w:pPr>
-        <w:numPr>
-          <w:ilvl w:val="0"/>
-          <w:numId w:val="3"/>
-        </w:numPr>
-      </w:pPr>
-      <w:r>
-        <w:t>Rotation of elements</w:t>
-      </w:r>
-    </w:p>
-    <w:p>
-      <w:pPr>
-        <w:numPr>
-          <w:ilvl w:val="0"/>
-          <w:numId w:val="3"/>
-        </w:numPr>
-      </w:pPr>
-      <w:r>
-        <w:t>Grouping / ungrouping of elements (aka connecting of elements)</w:t>
-      </w:r>
-    </w:p>
-    <w:p>
-      <w:pPr>
-        <w:numPr>
-          <w:ilvl w:val="0"/>
-          <w:numId w:val="3"/>
-        </w:numPr>
-      </w:pPr>
-      <w:r>
-        <w:t xml:space="preserve">Changing the “z-order” of elements to control what is drawn on top of </w:t>
-      </w:r>
-      <w:proofErr w:type="gramStart"/>
-      <w:r>
-        <w:t>what</w:t>
-      </w:r>
-      <w:proofErr w:type="gramEnd"/>
-      <w:r>
-        <w:t xml:space="preserve"> </w:t>
-      </w:r>
-    </w:p>
-    <w:p>
-      <w:pPr>
-        <w:numPr>
-          <w:ilvl w:val="0"/>
-          <w:numId w:val="3"/>
-        </w:numPr>
-      </w:pPr>
-      <w:r>
-        <w:t xml:space="preserve">Eraser feature - delete specific elements by </w:t>
-      </w:r>
-      <w:proofErr w:type="gramStart"/>
-      <w:r>
-        <w:t>clicking</w:t>
-      </w:r>
-      <w:proofErr w:type="gramEnd"/>
-    </w:p>
-    <w:p>
-      <w:pPr>
-        <w:numPr>
-          <w:ilvl w:val="0"/>
-          <w:numId w:val="3"/>
-        </w:numPr>
-      </w:pPr>
-      <w:r>
-        <w:t>Undo/redo</w:t>
-      </w:r>
-    </w:p>
-    <w:p>
-      <w:pPr>
-        <w:numPr>
-          <w:ilvl w:val="0"/>
-          <w:numId w:val="3"/>
-        </w:numPr>
-      </w:pPr>
-      <w:r>
-        <w:t xml:space="preserve">Visualize the SVG code </w:t>
-      </w:r>
-      <w:proofErr w:type="gramStart"/>
-      <w:r>
-        <w:t>created</w:t>
-      </w:r>
-      <w:proofErr w:type="gramEnd"/>
-      <w:r>
-        <w:t xml:space="preserve"> </w:t>
-      </w:r>
-    </w:p>
-    <w:p>
-      <w:pPr>
-        <w:numPr>
-          <w:ilvl w:val="0"/>
-          <w:numId w:val="3"/>
-        </w:numPr>
-      </w:pPr>
-      <w:r>
-        <w:t>Predefined shape library (assumedly as SVG)</w:t>
-      </w:r>
-    </w:p>
-    <w:p>
-      <w:pPr>
-        <w:numPr>
-          <w:ilvl w:val="0"/>
-          <w:numId w:val="3"/>
-        </w:numPr>
-      </w:pPr>
-      <w:r>
-        <w:t xml:space="preserve">Freehand shape drawing </w:t>
-      </w:r>
-    </w:p>
-    <w:p>
-      <w:pPr>
-        <w:numPr>
-          <w:ilvl w:val="0"/>
-          <w:numId w:val="3"/>
-        </w:numPr>
-      </w:pPr>
-      <w:r>
-        <w:t xml:space="preserve">Multiple </w:t>
-      </w:r>
-      <w:proofErr w:type="gramStart"/>
-      <w:r>
-        <w:t>art-boards</w:t>
-      </w:r>
-      <w:proofErr w:type="gramEnd"/>
-      <w:r>
-        <w:t xml:space="preserve"> in workspace: each one edited and exported as a standalone SVG </w:t>
-      </w:r>
-    </w:p>
-    <w:p>
-      <w:pPr>
-        <w:numPr>
-          <w:ilvl w:val="0"/>
-          <w:numId w:val="3"/>
-        </w:numPr>
-      </w:pPr>
-      <w:r>
-        <w:t xml:space="preserve">Predefined size and proportion for graphic </w:t>
-      </w:r>
-      <w:proofErr w:type="gramStart"/>
-      <w:r>
-        <w:t>design  (</w:t>
-      </w:r>
-      <w:proofErr w:type="spellStart"/>
-      <w:proofErr w:type="gramEnd"/>
-      <w:r>
-        <w:t>e..g</w:t>
-      </w:r>
-      <w:proofErr w:type="spellEnd"/>
-      <w:r>
-        <w:t>, 8.5 x 11)</w:t>
-      </w:r>
-    </w:p>
-    <w:p>
-      <w:pPr>
-        <w:numPr>
-          <w:ilvl w:val="0"/>
-          <w:numId w:val="3"/>
-        </w:numPr>
-      </w:pPr>
-      <w:r>
-        <w:t>Eyedrop feature</w:t>
-      </w:r>
-    </w:p>
-    <w:p>
-      <w:pPr>
-        <w:numPr>
-          <w:ilvl w:val="0"/>
-          <w:numId w:val="3"/>
-        </w:numPr>
-      </w:pPr>
-      <w:r>
-        <w:t xml:space="preserve">Drawing </w:t>
-      </w:r>
-      <w:proofErr w:type="spellStart"/>
-      <w:r>
-        <w:t>bezier</w:t>
-      </w:r>
-      <w:proofErr w:type="spellEnd"/>
-      <w:r>
-        <w:t xml:space="preserve"> curves </w:t>
-      </w:r>
-    </w:p>
-    <w:p>
-      <w:pPr>
-        <w:numPr>
-          <w:ilvl w:val="0"/>
-          <w:numId w:val="3"/>
-        </w:numPr>
-      </w:pPr>
-      <w:r>
-        <w:t>Customizable brush (dotted lines, crayon, etc.)</w:t>
-      </w:r>
-    </w:p>
-    <w:p>
-      <w:pPr>
-        <w:numPr>
-          <w:ilvl w:val="0"/>
-          <w:numId w:val="3"/>
-        </w:numPr>
-      </w:pPr>
-      <w:r>
-        <w:t>Randomized shape drawing, or randomizing properties</w:t>
-      </w:r>
-    </w:p>
-    <w:p>
-      <w:pPr>
-        <w:numPr>
-          <w:ilvl w:val="0"/>
-          <w:numId w:val="3"/>
-        </w:numPr>
-      </w:pPr>
-      <w:r>
-        <w:t>Changing brush while drawing</w:t>
-      </w:r>
-    </w:p>
-    <w:p>
-      <w:pPr>
-        <w:numPr>
-          <w:ilvl w:val="0"/>
-          <w:numId w:val="3"/>
-        </w:numPr>
-      </w:pPr>
-      <w:r>
-        <w:t>Drawing shapes using the keyboard arrows</w:t>
-      </w:r>
-    </w:p>
-    <w:p>
-      <w:pPr>
-        <w:numPr>
-          <w:ilvl w:val="0"/>
-          <w:numId w:val="3"/>
-        </w:numPr>
-      </w:pPr>
-      <w:r>
-        <w:t>Rounded shapes</w:t>
-      </w:r>
-    </w:p>
-    <w:p>
-      <w:pPr>
-        <w:numPr>
-          <w:ilvl w:val="0"/>
-          <w:numId w:val="3"/>
-        </w:numPr>
-      </w:pPr>
-      <w:r>
-        <w:t>3D</w:t>
-      </w:r>
-    </w:p>
-    <w:p>
-      <w:pPr>
-        <w:numPr>
-          <w:ilvl w:val="0"/>
-          <w:numId w:val="3"/>
-        </w:numPr>
-      </w:pPr>
-      <w:r>
-        <w:t xml:space="preserve">Control dimensions via keyboard </w:t>
-      </w:r>
-    </w:p>
-    <w:p>
-      <w:pPr>
-        <w:numPr>
-          <w:ilvl w:val="0"/>
-          <w:numId w:val="3"/>
-        </w:numPr>
-      </w:pPr>
-      <w:r>
-        <w:t xml:space="preserve">Gradients for fills </w:t>
-      </w:r>
-    </w:p>
-    <w:p>
-      <w:pPr>
-        <w:numPr>
-          <w:ilvl w:val="0"/>
-          <w:numId w:val="3"/>
-        </w:numPr>
-      </w:pPr>
-      <w:r>
-        <w:t>Recent files list</w:t>
-      </w:r>
-    </w:p>
-    <w:p>
-      <w:pPr>
-        <w:numPr>
-          <w:ilvl w:val="0"/>
-          <w:numId w:val="3"/>
-        </w:numPr>
-      </w:pPr>
-      <w:r>
-        <w:t>File logger</w:t>
-      </w:r>
-    </w:p>
-    <w:p>
-      <w:pPr>
-        <w:numPr>
-          <w:ilvl w:val="0"/>
-          <w:numId w:val="3"/>
-        </w:numPr>
-      </w:pPr>
-      <w:r>
         <w:t xml:space="preserve">Action recorder </w:t>
       </w:r>
     </w:p>
@@ -1408,7 +1548,15 @@
         <w:t xml:space="preserve"> of higher complexity and would require more effort to implement. </w:t>
       </w:r>
       <w:r>
-        <w:t xml:space="preserve">Any feature could be made in such a way so as to </w:t>
+        <w:t xml:space="preserve">Any feature could be made in such a way </w:t>
+      </w:r>
+      <w:proofErr w:type="gramStart"/>
+      <w:r>
+        <w:t>so as to</w:t>
+      </w:r>
+      <w:proofErr w:type="gramEnd"/>
+      <w:r>
+        <w:t xml:space="preserve"> </w:t>
       </w:r>
       <w:proofErr w:type="gramStart"/>
       <w:r>
@@ -1496,7 +1644,6 @@
         </w:numPr>
       </w:pPr>
       <w:r>
-        <w:lastRenderedPageBreak/>
         <w:t xml:space="preserve">Snap to </w:t>
       </w:r>
       <w:proofErr w:type="gramStart"/>
@@ -1692,7 +1839,7 @@
 </file>
 
 <file path=word/numbering.xml><?xml version="1.0" encoding="utf-8"?>
-<w:numbering xmlns:wpc="http://schemas.microsoft.com/office/word/2010/wordprocessingCanvas" xmlns:cx="http://schemas.microsoft.com/office/drawing/2014/chartex" xmlns:cx1="http://schemas.microsoft.com/office/drawing/2015/9/8/chartex" xmlns:cx2="http://schemas.microsoft.com/office/drawing/2015/10/21/chartex" xmlns:cx3="http://schemas.microsoft.com/office/drawing/2016/5/9/chartex" xmlns:cx4="http://schemas.microsoft.com/office/drawing/2016/5/10/chartex" xmlns:cx5="http://schemas.microsoft.com/office/drawing/2016/5/11/chartex" xmlns:cx6="http://schemas.microsoft.com/office/drawing/2016/5/12/chartex" xmlns:cx7="http://schemas.microsoft.com/office/drawing/2016/5/13/chartex" xmlns:cx8="http://schemas.microsoft.com/office/drawing/2016/5/14/chartex" xmlns:mc="http://schemas.openxmlformats.org/markup-compatibility/2006" xmlns:aink="http://schemas.microsoft.com/office/drawing/2016/ink" xmlns:am3d="http://schemas.microsoft.com/office/drawing/2017/model3d" xmlns:o="urn:schemas-microsoft-com:office:office" xmlns:oel="http://schemas.microsoft.com/office/2019/extlst" xmlns:r="http://schemas.openxmlformats.org/officeDocument/2006/relationships" xmlns:m="http://schemas.openxmlformats.org/officeDocument/2006/math" xmlns:v="urn:schemas-microsoft-com:vml" xmlns:wp14="http://schemas.microsoft.com/office/word/2010/wordprocessingDrawing" xmlns:wp="http://schemas.openxmlformats.org/drawingml/2006/wordprocessingDrawing" xmlns:w10="urn:schemas-microsoft-com:office:word" xmlns:w="http://schemas.openxmlformats.org/wordprocessingml/2006/main" xmlns:w14="http://schemas.microsoft.com/office/word/2010/wordml" xmlns:w15="http://schemas.microsoft.com/office/word/2012/wordml" xmlns:w16cex="http://schemas.microsoft.com/office/word/2018/wordml/cex" xmlns:w16cid="http://schemas.microsoft.com/office/word/2016/wordml/cid" xmlns:w16="http://schemas.microsoft.com/office/word/2018/wordml" xmlns:w16sdtdh="http://schemas.microsoft.com/office/word/2020/wordml/sdtdatahash" xmlns:w16se="http://schemas.microsoft.com/office/word/2015/wordml/symex" xmlns:wpg="http://schemas.microsoft.com/office/word/2010/wordprocessingGroup" xmlns:wpi="http://schemas.microsoft.com/office/word/2010/wordprocessingInk" xmlns:wne="http://schemas.microsoft.com/office/word/2006/wordml" xmlns:wps="http://schemas.microsoft.com/office/word/2010/wordprocessingShape" mc:Ignorable="w14 w15 w16se w16cid w16 w16cex w16sdtdh wp14">
+<w:numbering xmlns:wpc="http://schemas.microsoft.com/office/word/2010/wordprocessingCanvas" xmlns:cx="http://schemas.microsoft.com/office/drawing/2014/chartex" xmlns:cx1="http://schemas.microsoft.com/office/drawing/2015/9/8/chartex" xmlns:cx2="http://schemas.microsoft.com/office/drawing/2015/10/21/chartex" xmlns:cx3="http://schemas.microsoft.com/office/drawing/2016/5/9/chartex" xmlns:cx4="http://schemas.microsoft.com/office/drawing/2016/5/10/chartex" xmlns:cx5="http://schemas.microsoft.com/office/drawing/2016/5/11/chartex" xmlns:cx6="http://schemas.microsoft.com/office/drawing/2016/5/12/chartex" xmlns:cx7="http://schemas.microsoft.com/office/drawing/2016/5/13/chartex" xmlns:cx8="http://schemas.microsoft.com/office/drawing/2016/5/14/chartex" xmlns:mc="http://schemas.openxmlformats.org/markup-compatibility/2006" xmlns:aink="http://schemas.microsoft.com/office/drawing/2016/ink" xmlns:am3d="http://schemas.microsoft.com/office/drawing/2017/model3d" xmlns:o="urn:schemas-microsoft-com:office:office" xmlns:oel="http://schemas.microsoft.com/office/2019/extlst" xmlns:r="http://schemas.openxmlformats.org/officeDocument/2006/relationships" xmlns:m="http://schemas.openxmlformats.org/officeDocument/2006/math" xmlns:v="urn:schemas-microsoft-com:vml" xmlns:wp14="http://schemas.microsoft.com/office/word/2010/wordprocessingDrawing" xmlns:wp="http://schemas.openxmlformats.org/drawingml/2006/wordprocessingDrawing" xmlns:w10="urn:schemas-microsoft-com:office:word" xmlns:w="http://schemas.openxmlformats.org/wordprocessingml/2006/main" xmlns:w14="http://schemas.microsoft.com/office/word/2010/wordml" xmlns:w15="http://schemas.microsoft.com/office/word/2012/wordml" xmlns:w16cex="http://schemas.microsoft.com/office/word/2018/wordml/cex" xmlns:w16cid="http://schemas.microsoft.com/office/word/2016/wordml/cid" xmlns:w16="http://schemas.microsoft.com/office/word/2018/wordml" xmlns:w16du="http://schemas.microsoft.com/office/word/2023/wordml/word16du" xmlns:w16sdtdh="http://schemas.microsoft.com/office/word/2020/wordml/sdtdatahash" xmlns:w16se="http://schemas.microsoft.com/office/word/2015/wordml/symex" xmlns:wpg="http://schemas.microsoft.com/office/word/2010/wordprocessingGroup" xmlns:wpi="http://schemas.microsoft.com/office/word/2010/wordprocessingInk" xmlns:wne="http://schemas.microsoft.com/office/word/2006/wordml" xmlns:wps="http://schemas.microsoft.com/office/word/2010/wordprocessingShape" mc:Ignorable="w14 w15 w16se w16cid w16 w16cex w16sdtdh wp14">
   <w:abstractNum w:abstractNumId="0" w15:restartNumberingAfterBreak="0">
     <w:nsid w:val="04F60FA1"/>
     <w:multiLevelType w:val="multilevel"/>
@@ -2146,6 +2293,119 @@
     </w:lvl>
   </w:abstractNum>
   <w:abstractNum w:abstractNumId="4" w15:restartNumberingAfterBreak="0">
+    <w:nsid w:val="341078CE"/>
+    <w:multiLevelType w:val="hybridMultilevel"/>
+    <w:tmpl w:val="BAD86FB8"/>
+    <w:lvl w:ilvl="0" w:tplc="D450A3BA">
+      <w:start w:val="1"/>
+      <w:numFmt w:val="bullet"/>
+      <w:lvlText w:val=""/>
+      <w:lvlJc w:val="left"/>
+      <w:pPr>
+        <w:ind w:left="720" w:hanging="360"/>
+      </w:pPr>
+      <w:rPr>
+        <w:rFonts w:ascii="Symbol" w:eastAsia="Arial" w:hAnsi="Symbol" w:cs="Arial" w:hint="default"/>
+      </w:rPr>
+    </w:lvl>
+    <w:lvl w:ilvl="1" w:tplc="10090003" w:tentative="1">
+      <w:start w:val="1"/>
+      <w:numFmt w:val="bullet"/>
+      <w:lvlText w:val="o"/>
+      <w:lvlJc w:val="left"/>
+      <w:pPr>
+        <w:ind w:left="1440" w:hanging="360"/>
+      </w:pPr>
+      <w:rPr>
+        <w:rFonts w:ascii="Courier New" w:hAnsi="Courier New" w:cs="Courier New" w:hint="default"/>
+      </w:rPr>
+    </w:lvl>
+    <w:lvl w:ilvl="2" w:tplc="10090005" w:tentative="1">
+      <w:start w:val="1"/>
+      <w:numFmt w:val="bullet"/>
+      <w:lvlText w:val=""/>
+      <w:lvlJc w:val="left"/>
+      <w:pPr>
+        <w:ind w:left="2160" w:hanging="360"/>
+      </w:pPr>
+      <w:rPr>
+        <w:rFonts w:ascii="Wingdings" w:hAnsi="Wingdings" w:hint="default"/>
+      </w:rPr>
+    </w:lvl>
+    <w:lvl w:ilvl="3" w:tplc="10090001" w:tentative="1">
+      <w:start w:val="1"/>
+      <w:numFmt w:val="bullet"/>
+      <w:lvlText w:val=""/>
+      <w:lvlJc w:val="left"/>
+      <w:pPr>
+        <w:ind w:left="2880" w:hanging="360"/>
+      </w:pPr>
+      <w:rPr>
+        <w:rFonts w:ascii="Symbol" w:hAnsi="Symbol" w:hint="default"/>
+      </w:rPr>
+    </w:lvl>
+    <w:lvl w:ilvl="4" w:tplc="10090003" w:tentative="1">
+      <w:start w:val="1"/>
+      <w:numFmt w:val="bullet"/>
+      <w:lvlText w:val="o"/>
+      <w:lvlJc w:val="left"/>
+      <w:pPr>
+        <w:ind w:left="3600" w:hanging="360"/>
+      </w:pPr>
+      <w:rPr>
+        <w:rFonts w:ascii="Courier New" w:hAnsi="Courier New" w:cs="Courier New" w:hint="default"/>
+      </w:rPr>
+    </w:lvl>
+    <w:lvl w:ilvl="5" w:tplc="10090005" w:tentative="1">
+      <w:start w:val="1"/>
+      <w:numFmt w:val="bullet"/>
+      <w:lvlText w:val=""/>
+      <w:lvlJc w:val="left"/>
+      <w:pPr>
+        <w:ind w:left="4320" w:hanging="360"/>
+      </w:pPr>
+      <w:rPr>
+        <w:rFonts w:ascii="Wingdings" w:hAnsi="Wingdings" w:hint="default"/>
+      </w:rPr>
+    </w:lvl>
+    <w:lvl w:ilvl="6" w:tplc="10090001" w:tentative="1">
+      <w:start w:val="1"/>
+      <w:numFmt w:val="bullet"/>
+      <w:lvlText w:val=""/>
+      <w:lvlJc w:val="left"/>
+      <w:pPr>
+        <w:ind w:left="5040" w:hanging="360"/>
+      </w:pPr>
+      <w:rPr>
+        <w:rFonts w:ascii="Symbol" w:hAnsi="Symbol" w:hint="default"/>
+      </w:rPr>
+    </w:lvl>
+    <w:lvl w:ilvl="7" w:tplc="10090003" w:tentative="1">
+      <w:start w:val="1"/>
+      <w:numFmt w:val="bullet"/>
+      <w:lvlText w:val="o"/>
+      <w:lvlJc w:val="left"/>
+      <w:pPr>
+        <w:ind w:left="5760" w:hanging="360"/>
+      </w:pPr>
+      <w:rPr>
+        <w:rFonts w:ascii="Courier New" w:hAnsi="Courier New" w:cs="Courier New" w:hint="default"/>
+      </w:rPr>
+    </w:lvl>
+    <w:lvl w:ilvl="8" w:tplc="10090005" w:tentative="1">
+      <w:start w:val="1"/>
+      <w:numFmt w:val="bullet"/>
+      <w:lvlText w:val=""/>
+      <w:lvlJc w:val="left"/>
+      <w:pPr>
+        <w:ind w:left="6480" w:hanging="360"/>
+      </w:pPr>
+      <w:rPr>
+        <w:rFonts w:ascii="Wingdings" w:hAnsi="Wingdings" w:hint="default"/>
+      </w:rPr>
+    </w:lvl>
+  </w:abstractNum>
+  <w:abstractNum w:abstractNumId="5" w15:restartNumberingAfterBreak="0">
     <w:nsid w:val="39F8226B"/>
     <w:multiLevelType w:val="multilevel"/>
     <w:tmpl w:val="2DFC9D4E"/>
@@ -2258,7 +2518,7 @@
       </w:rPr>
     </w:lvl>
   </w:abstractNum>
-  <w:abstractNum w:abstractNumId="5" w15:restartNumberingAfterBreak="0">
+  <w:abstractNum w:abstractNumId="6" w15:restartNumberingAfterBreak="0">
     <w:nsid w:val="3F735939"/>
     <w:multiLevelType w:val="multilevel"/>
     <w:tmpl w:val="4E6E57B6"/>
@@ -2384,9 +2644,12 @@
     <w:abstractNumId w:val="0"/>
   </w:num>
   <w:num w:numId="5" w16cid:durableId="1634409074">
+    <w:abstractNumId w:val="6"/>
+  </w:num>
+  <w:num w:numId="6" w16cid:durableId="980886215">
     <w:abstractNumId w:val="5"/>
   </w:num>
-  <w:num w:numId="6" w16cid:durableId="980886215">
+  <w:num w:numId="7" w16cid:durableId="243800431">
     <w:abstractNumId w:val="4"/>
   </w:num>
 </w:numbering>
@@ -2964,6 +3227,40 @@
       <w:szCs w:val="30"/>
     </w:rPr>
   </w:style>
+  <w:style w:type="paragraph" w:styleId="ListParagraph">
+    <w:name w:val="List Paragraph"/>
+    <w:basedOn w:val="Normal"/>
+    <w:uiPriority w:val="34"/>
+    <w:qFormat/>
+    <w:rsid w:val="003E5D21"/>
+    <w:pPr>
+      <w:ind w:left="720"/>
+      <w:contextualSpacing/>
+    </w:pPr>
+  </w:style>
+  <w:style w:type="character" w:styleId="Hyperlink">
+    <w:name w:val="Hyperlink"/>
+    <w:basedOn w:val="DefaultParagraphFont"/>
+    <w:uiPriority w:val="99"/>
+    <w:unhideWhenUsed/>
+    <w:rsid w:val="003E5D21"/>
+    <w:rPr>
+      <w:color w:val="0000FF" w:themeColor="hyperlink"/>
+      <w:u w:val="single"/>
+    </w:rPr>
+  </w:style>
+  <w:style w:type="character" w:styleId="UnresolvedMention">
+    <w:name w:val="Unresolved Mention"/>
+    <w:basedOn w:val="DefaultParagraphFont"/>
+    <w:uiPriority w:val="99"/>
+    <w:semiHidden/>
+    <w:unhideWhenUsed/>
+    <w:rsid w:val="003E5D21"/>
+    <w:rPr>
+      <w:color w:val="605E5C"/>
+      <w:shd w:val="clear" w:color="auto" w:fill="E1DFDD"/>
+    </w:rPr>
+  </w:style>
 </w:styles>
 </file>
 

</xml_diff>